<commit_message>
Atualizações na documentação: cronograma do sprint 1.
</commit_message>
<xml_diff>
--- a/docs/Project Docs/MSL_PP_PlanoDoProjeto.docx
+++ b/docs/Project Docs/MSL_PP_PlanoDoProjeto.docx
@@ -2,8 +2,8 @@
 <file path=word/document.xml><?xml version="1.0" encoding="utf-8"?>
 <w:document xmlns:wpc="http://schemas.microsoft.com/office/word/2010/wordprocessingCanvas" xmlns:mc="http://schemas.openxmlformats.org/markup-compatibility/2006" xmlns:o="urn:schemas-microsoft-com:office:office" xmlns:r="http://schemas.openxmlformats.org/officeDocument/2006/relationships" xmlns:m="http://schemas.openxmlformats.org/officeDocument/2006/math" xmlns:v="urn:schemas-microsoft-com:vml" xmlns:wp14="http://schemas.microsoft.com/office/word/2010/wordprocessingDrawing" xmlns:wp="http://schemas.openxmlformats.org/drawingml/2006/wordprocessingDrawing" xmlns:w10="urn:schemas-microsoft-com:office:word" xmlns:w="http://schemas.openxmlformats.org/wordprocessingml/2006/main" xmlns:w14="http://schemas.microsoft.com/office/word/2010/wordml" xmlns:w15="http://schemas.microsoft.com/office/word/2012/wordml" xmlns:wpg="http://schemas.microsoft.com/office/word/2010/wordprocessingGroup" xmlns:wpi="http://schemas.microsoft.com/office/word/2010/wordprocessingInk" xmlns:wne="http://schemas.microsoft.com/office/word/2006/wordml" xmlns:wps="http://schemas.microsoft.com/office/word/2010/wordprocessingShape" mc:Ignorable="w14 w15 wp14">
   <w:body>
+    <w:bookmarkStart w:id="0" w:name="_Ref471361557"/>
     <w:p>
-      <w:bookmarkStart w:id="0" w:name="_Ref471361557"/>
       <w:r>
         <w:rPr>
           <w:noProof/>
@@ -4003,6 +4003,13 @@
                 <w:sz w:val="20"/>
               </w:rPr>
             </w:pPr>
+            <w:r>
+              <w:rPr>
+                <w:rFonts w:ascii="Arial" w:hAnsi="Arial" w:cs="Arial"/>
+                <w:sz w:val="20"/>
+              </w:rPr>
+              <w:t>13/05/2016</w:t>
+            </w:r>
           </w:p>
         </w:tc>
         <w:tc>
@@ -4017,6 +4024,13 @@
                 <w:sz w:val="20"/>
               </w:rPr>
             </w:pPr>
+            <w:r>
+              <w:rPr>
+                <w:rFonts w:ascii="Arial" w:hAnsi="Arial" w:cs="Arial"/>
+                <w:sz w:val="20"/>
+              </w:rPr>
+              <w:t>1.2</w:t>
+            </w:r>
           </w:p>
         </w:tc>
         <w:tc>
@@ -4031,6 +4045,13 @@
                 <w:sz w:val="20"/>
               </w:rPr>
             </w:pPr>
+            <w:r>
+              <w:rPr>
+                <w:rFonts w:ascii="Arial" w:hAnsi="Arial" w:cs="Arial"/>
+                <w:sz w:val="20"/>
+              </w:rPr>
+              <w:t>Alterações no Plano de Desenvolvimento</w:t>
+            </w:r>
           </w:p>
         </w:tc>
         <w:tc>
@@ -4045,6 +4066,13 @@
                 <w:sz w:val="20"/>
               </w:rPr>
             </w:pPr>
+            <w:r>
+              <w:rPr>
+                <w:rFonts w:ascii="Arial" w:hAnsi="Arial" w:cs="Arial"/>
+                <w:sz w:val="20"/>
+              </w:rPr>
+              <w:t>Jean Marcos</w:t>
+            </w:r>
           </w:p>
         </w:tc>
       </w:tr>
@@ -4089,6 +4117,8 @@
                 <w:sz w:val="20"/>
               </w:rPr>
             </w:pPr>
+            <w:bookmarkStart w:id="1" w:name="_GoBack"/>
+            <w:bookmarkEnd w:id="1"/>
           </w:p>
         </w:tc>
         <w:tc>
@@ -9679,22 +9709,22 @@
       <w:pPr>
         <w:pStyle w:val="Ttulo1"/>
       </w:pPr>
-      <w:bookmarkStart w:id="1" w:name="_Toc450847067"/>
+      <w:bookmarkStart w:id="2" w:name="_Toc450847067"/>
       <w:r>
         <w:lastRenderedPageBreak/>
         <w:t>Introdução</w:t>
       </w:r>
-      <w:bookmarkEnd w:id="1"/>
+      <w:bookmarkEnd w:id="2"/>
     </w:p>
     <w:p>
       <w:pPr>
         <w:pStyle w:val="Ttulo2"/>
       </w:pPr>
-      <w:bookmarkStart w:id="2" w:name="_Toc450847068"/>
+      <w:bookmarkStart w:id="3" w:name="_Toc450847068"/>
       <w:r>
         <w:t>Visão Geral</w:t>
       </w:r>
-      <w:bookmarkEnd w:id="2"/>
+      <w:bookmarkEnd w:id="3"/>
     </w:p>
     <w:p>
       <w:r>
@@ -9727,11 +9757,11 @@
       <w:pPr>
         <w:pStyle w:val="Ttulo2"/>
       </w:pPr>
-      <w:bookmarkStart w:id="3" w:name="_Toc450847069"/>
+      <w:bookmarkStart w:id="4" w:name="_Toc450847069"/>
       <w:r>
         <w:t>Escopo</w:t>
       </w:r>
-      <w:bookmarkEnd w:id="3"/>
+      <w:bookmarkEnd w:id="4"/>
     </w:p>
     <w:p>
       <w:r>
@@ -9752,11 +9782,11 @@
       <w:pPr>
         <w:pStyle w:val="Ttulo2"/>
       </w:pPr>
-      <w:bookmarkStart w:id="4" w:name="_Toc450847070"/>
+      <w:bookmarkStart w:id="5" w:name="_Toc450847070"/>
       <w:r>
         <w:t>Acrônimos</w:t>
       </w:r>
-      <w:bookmarkEnd w:id="4"/>
+      <w:bookmarkEnd w:id="5"/>
     </w:p>
     <w:p>
       <w:r>
@@ -10180,11 +10210,11 @@
           <w:top w:val="single" w:sz="4" w:space="2" w:color="auto" w:shadow="1"/>
         </w:pBdr>
       </w:pPr>
-      <w:bookmarkStart w:id="5" w:name="_Toc450847071"/>
+      <w:bookmarkStart w:id="6" w:name="_Toc450847071"/>
       <w:r>
         <w:t>Plano de Gerência de Configuração</w:t>
       </w:r>
-      <w:bookmarkEnd w:id="5"/>
+      <w:bookmarkEnd w:id="6"/>
     </w:p>
     <w:p>
       <w:pPr>
@@ -10208,12 +10238,12 @@
       <w:pPr>
         <w:pStyle w:val="Ttulo2"/>
       </w:pPr>
-      <w:bookmarkStart w:id="6" w:name="_Toc450847072"/>
+      <w:bookmarkStart w:id="7" w:name="_Toc450847072"/>
       <w:r>
         <w:lastRenderedPageBreak/>
         <w:t>Política de Configuração</w:t>
       </w:r>
-      <w:bookmarkEnd w:id="6"/>
+      <w:bookmarkEnd w:id="7"/>
     </w:p>
     <w:p>
       <w:r>
@@ -10234,13 +10264,13 @@
       <w:pPr>
         <w:pStyle w:val="Ttulo3"/>
       </w:pPr>
-      <w:bookmarkStart w:id="7" w:name="_Toc46330549"/>
-      <w:bookmarkStart w:id="8" w:name="_Toc450847073"/>
+      <w:bookmarkStart w:id="8" w:name="_Toc46330549"/>
+      <w:bookmarkStart w:id="9" w:name="_Toc450847073"/>
       <w:r>
         <w:t>Itens de configuração</w:t>
       </w:r>
-      <w:bookmarkEnd w:id="7"/>
       <w:bookmarkEnd w:id="8"/>
+      <w:bookmarkEnd w:id="9"/>
     </w:p>
     <w:p>
       <w:r>
@@ -10496,7 +10526,7 @@
       <w:pPr>
         <w:pStyle w:val="Ttulo3"/>
       </w:pPr>
-      <w:bookmarkStart w:id="9" w:name="_Toc450847074"/>
+      <w:bookmarkStart w:id="10" w:name="_Toc450847074"/>
       <w:r>
         <w:t>I</w:t>
       </w:r>
@@ -10506,12 +10536,12 @@
       <w:r>
         <w:t>ção da configuração</w:t>
       </w:r>
-      <w:bookmarkEnd w:id="9"/>
+      <w:bookmarkEnd w:id="10"/>
     </w:p>
     <w:p/>
     <w:p>
-      <w:bookmarkStart w:id="10" w:name="_Toc43107426"/>
-      <w:bookmarkStart w:id="11" w:name="_Toc46330551"/>
+      <w:bookmarkStart w:id="11" w:name="_Toc43107426"/>
+      <w:bookmarkStart w:id="12" w:name="_Toc46330551"/>
       <w:r>
         <w:t>Deve ser seguida a seguinte convenção para nomenclatura de arquivos e artefatos na Estrutura de Diretórios do Produto.</w:t>
       </w:r>
@@ -10904,13 +10934,13 @@
       <w:pPr>
         <w:pStyle w:val="Ttulo3"/>
       </w:pPr>
-      <w:bookmarkStart w:id="12" w:name="_Toc450847075"/>
+      <w:bookmarkStart w:id="13" w:name="_Toc450847075"/>
       <w:r>
         <w:t>Numeração das versões</w:t>
       </w:r>
-      <w:bookmarkEnd w:id="10"/>
       <w:bookmarkEnd w:id="11"/>
       <w:bookmarkEnd w:id="12"/>
+      <w:bookmarkEnd w:id="13"/>
     </w:p>
     <w:p/>
     <w:p>
@@ -11155,11 +11185,11 @@
       <w:pPr>
         <w:pStyle w:val="Ttulo3"/>
       </w:pPr>
-      <w:bookmarkStart w:id="13" w:name="_Toc450847076"/>
+      <w:bookmarkStart w:id="14" w:name="_Toc450847076"/>
       <w:r>
         <w:t>Procedimentos para Integração Contínua</w:t>
       </w:r>
-      <w:bookmarkEnd w:id="13"/>
+      <w:bookmarkEnd w:id="14"/>
     </w:p>
     <w:p>
       <w:pPr>
@@ -11191,7 +11221,7 @@
           <w:i/>
         </w:rPr>
       </w:pPr>
-      <w:bookmarkStart w:id="14" w:name="_Toc450847077"/>
+      <w:bookmarkStart w:id="15" w:name="_Toc450847077"/>
       <w:r>
         <w:t xml:space="preserve">Numeração e identificação de </w:t>
       </w:r>
@@ -11210,7 +11240,7 @@
         </w:rPr>
         <w:t>commits</w:t>
       </w:r>
-      <w:bookmarkEnd w:id="14"/>
+      <w:bookmarkEnd w:id="15"/>
     </w:p>
     <w:p>
       <w:r>
@@ -11771,12 +11801,12 @@
       <w:pPr>
         <w:pStyle w:val="Ttulo2"/>
       </w:pPr>
-      <w:bookmarkStart w:id="15" w:name="_Toc450847078"/>
+      <w:bookmarkStart w:id="16" w:name="_Toc450847078"/>
       <w:r>
         <w:lastRenderedPageBreak/>
         <w:t>Organização e Responsabilidades</w:t>
       </w:r>
-      <w:bookmarkEnd w:id="15"/>
+      <w:bookmarkEnd w:id="16"/>
     </w:p>
     <w:p>
       <w:pPr>
@@ -11926,11 +11956,11 @@
       <w:pPr>
         <w:pStyle w:val="Ttulo2"/>
       </w:pPr>
-      <w:bookmarkStart w:id="16" w:name="_Toc450847079"/>
+      <w:bookmarkStart w:id="17" w:name="_Toc450847079"/>
       <w:r>
         <w:t>Atividades e Cronograma Macro</w:t>
       </w:r>
-      <w:bookmarkEnd w:id="16"/>
+      <w:bookmarkEnd w:id="17"/>
     </w:p>
     <w:p/>
     <w:tbl>
@@ -12180,11 +12210,11 @@
       <w:pPr>
         <w:pStyle w:val="Ttulo2"/>
       </w:pPr>
-      <w:bookmarkStart w:id="17" w:name="_Toc450847080"/>
+      <w:bookmarkStart w:id="18" w:name="_Toc450847080"/>
       <w:r>
         <w:t>Estrutura do repositório</w:t>
       </w:r>
-      <w:bookmarkEnd w:id="17"/>
+      <w:bookmarkEnd w:id="18"/>
     </w:p>
     <w:p>
       <w:r>
@@ -12256,12 +12286,12 @@
           <w:top w:val="single" w:sz="4" w:space="2" w:color="auto" w:shadow="1"/>
         </w:pBdr>
       </w:pPr>
-      <w:bookmarkStart w:id="18" w:name="_Toc450847081"/>
+      <w:bookmarkStart w:id="19" w:name="_Toc450847081"/>
       <w:r>
         <w:lastRenderedPageBreak/>
         <w:t>Plano de Ambiente</w:t>
       </w:r>
-      <w:bookmarkEnd w:id="18"/>
+      <w:bookmarkEnd w:id="19"/>
     </w:p>
     <w:p>
       <w:pPr>
@@ -12283,11 +12313,11 @@
       <w:pPr>
         <w:pStyle w:val="Ttulo2"/>
       </w:pPr>
-      <w:bookmarkStart w:id="19" w:name="_Toc450847082"/>
+      <w:bookmarkStart w:id="20" w:name="_Toc450847082"/>
       <w:r>
         <w:t>Ambientes</w:t>
       </w:r>
-      <w:bookmarkEnd w:id="19"/>
+      <w:bookmarkEnd w:id="20"/>
     </w:p>
     <w:p>
       <w:r>
@@ -12298,11 +12328,11 @@
       <w:pPr>
         <w:pStyle w:val="Ttulo3"/>
       </w:pPr>
-      <w:bookmarkStart w:id="20" w:name="_Toc450847083"/>
+      <w:bookmarkStart w:id="21" w:name="_Toc450847083"/>
       <w:r>
         <w:t>Ambiente de Laboratório</w:t>
       </w:r>
-      <w:bookmarkEnd w:id="20"/>
+      <w:bookmarkEnd w:id="21"/>
     </w:p>
     <w:p>
       <w:r>
@@ -13710,11 +13740,11 @@
       <w:pPr>
         <w:pStyle w:val="Ttulo3"/>
       </w:pPr>
-      <w:bookmarkStart w:id="21" w:name="_Toc450847084"/>
+      <w:bookmarkStart w:id="22" w:name="_Toc450847084"/>
       <w:r>
         <w:t>Ambiente de Testes</w:t>
       </w:r>
-      <w:bookmarkEnd w:id="21"/>
+      <w:bookmarkEnd w:id="22"/>
     </w:p>
     <w:p>
       <w:r>
@@ -13734,11 +13764,11 @@
       <w:r>
         <w:t xml:space="preserve"> </w:t>
       </w:r>
-      <w:bookmarkStart w:id="22" w:name="_Toc450847085"/>
+      <w:bookmarkStart w:id="23" w:name="_Toc450847085"/>
       <w:r>
         <w:t>Resumo das Licenças Necessárias</w:t>
       </w:r>
-      <w:bookmarkEnd w:id="22"/>
+      <w:bookmarkEnd w:id="23"/>
     </w:p>
     <w:tbl>
       <w:tblPr>
@@ -14010,11 +14040,11 @@
       <w:pPr>
         <w:pStyle w:val="Ttulo2"/>
       </w:pPr>
-      <w:bookmarkStart w:id="23" w:name="_Toc450847086"/>
+      <w:bookmarkStart w:id="24" w:name="_Toc450847086"/>
       <w:r>
         <w:t>Organização e Responsabilidades</w:t>
       </w:r>
-      <w:bookmarkEnd w:id="23"/>
+      <w:bookmarkEnd w:id="24"/>
     </w:p>
     <w:tbl>
       <w:tblPr>
@@ -14134,12 +14164,12 @@
       <w:pPr>
         <w:pStyle w:val="Ttulo2"/>
       </w:pPr>
-      <w:bookmarkStart w:id="24" w:name="_Toc450847087"/>
+      <w:bookmarkStart w:id="25" w:name="_Toc450847087"/>
       <w:r>
         <w:lastRenderedPageBreak/>
         <w:t>Atividades e Cronograma Macro</w:t>
       </w:r>
-      <w:bookmarkEnd w:id="24"/>
+      <w:bookmarkEnd w:id="25"/>
     </w:p>
     <w:p>
       <w:r>
@@ -14159,11 +14189,11 @@
           <w:top w:val="single" w:sz="4" w:space="2" w:color="auto" w:shadow="1"/>
         </w:pBdr>
       </w:pPr>
-      <w:bookmarkStart w:id="25" w:name="_Toc450847088"/>
+      <w:bookmarkStart w:id="26" w:name="_Toc450847088"/>
       <w:r>
         <w:t>Plano de Gerência de Riscos</w:t>
       </w:r>
-      <w:bookmarkEnd w:id="25"/>
+      <w:bookmarkEnd w:id="26"/>
     </w:p>
     <w:p>
       <w:pPr>
@@ -14187,11 +14217,11 @@
       <w:pPr>
         <w:pStyle w:val="Ttulo2"/>
       </w:pPr>
-      <w:bookmarkStart w:id="26" w:name="_Toc450847089"/>
+      <w:bookmarkStart w:id="27" w:name="_Toc450847089"/>
       <w:r>
         <w:t>Identificação de Riscos</w:t>
       </w:r>
-      <w:bookmarkEnd w:id="26"/>
+      <w:bookmarkEnd w:id="27"/>
     </w:p>
     <w:p>
       <w:r>
@@ -14210,11 +14240,11 @@
       <w:pPr>
         <w:pStyle w:val="Ttulo2"/>
       </w:pPr>
-      <w:bookmarkStart w:id="27" w:name="_Toc450847090"/>
+      <w:bookmarkStart w:id="28" w:name="_Toc450847090"/>
       <w:r>
         <w:t>Classificação e Priorização</w:t>
       </w:r>
-      <w:bookmarkEnd w:id="27"/>
+      <w:bookmarkEnd w:id="28"/>
     </w:p>
     <w:p>
       <w:r>
@@ -14394,11 +14424,11 @@
       <w:pPr>
         <w:pStyle w:val="Ttulo2"/>
       </w:pPr>
-      <w:bookmarkStart w:id="28" w:name="_Toc450847091"/>
+      <w:bookmarkStart w:id="29" w:name="_Toc450847091"/>
       <w:r>
         <w:t>Estratégias de tratamento</w:t>
       </w:r>
-      <w:bookmarkEnd w:id="28"/>
+      <w:bookmarkEnd w:id="29"/>
     </w:p>
     <w:p>
       <w:r>
@@ -14477,11 +14507,11 @@
       <w:pPr>
         <w:pStyle w:val="Ttulo2"/>
       </w:pPr>
-      <w:bookmarkStart w:id="29" w:name="_Toc450847092"/>
+      <w:bookmarkStart w:id="30" w:name="_Toc450847092"/>
       <w:r>
         <w:t>Monitoramento</w:t>
       </w:r>
-      <w:bookmarkEnd w:id="29"/>
+      <w:bookmarkEnd w:id="30"/>
     </w:p>
     <w:p>
       <w:r>
@@ -19949,11 +19979,11 @@
           <w:top w:val="single" w:sz="4" w:space="2" w:color="auto" w:shadow="1"/>
         </w:pBdr>
       </w:pPr>
-      <w:bookmarkStart w:id="30" w:name="_Toc450847093"/>
+      <w:bookmarkStart w:id="31" w:name="_Toc450847093"/>
       <w:r>
         <w:t>Plano de Qualidade</w:t>
       </w:r>
-      <w:bookmarkEnd w:id="30"/>
+      <w:bookmarkEnd w:id="31"/>
     </w:p>
     <w:p>
       <w:r>
@@ -19967,11 +19997,11 @@
       <w:pPr>
         <w:pStyle w:val="Ttulo2"/>
       </w:pPr>
-      <w:bookmarkStart w:id="31" w:name="_Toc450847094"/>
+      <w:bookmarkStart w:id="32" w:name="_Toc450847094"/>
       <w:r>
         <w:t>Justificativa e Indicadores de Sucesso</w:t>
       </w:r>
-      <w:bookmarkEnd w:id="31"/>
+      <w:bookmarkEnd w:id="32"/>
     </w:p>
     <w:p>
       <w:r>
@@ -19987,11 +20017,11 @@
       <w:pPr>
         <w:pStyle w:val="Ttulo2"/>
       </w:pPr>
-      <w:bookmarkStart w:id="32" w:name="_Toc450847095"/>
+      <w:bookmarkStart w:id="33" w:name="_Toc450847095"/>
       <w:r>
         <w:t>Métricas de Qualidade</w:t>
       </w:r>
-      <w:bookmarkEnd w:id="32"/>
+      <w:bookmarkEnd w:id="33"/>
     </w:p>
     <w:p>
       <w:r>
@@ -20320,11 +20350,11 @@
       <w:pPr>
         <w:pStyle w:val="Ttulo2"/>
       </w:pPr>
-      <w:bookmarkStart w:id="33" w:name="_Toc450847096"/>
+      <w:bookmarkStart w:id="34" w:name="_Toc450847096"/>
       <w:r>
         <w:t>Atividades de Garantia de Qualidade</w:t>
       </w:r>
-      <w:bookmarkEnd w:id="33"/>
+      <w:bookmarkEnd w:id="34"/>
     </w:p>
     <w:tbl>
       <w:tblPr>
@@ -20676,11 +20706,11 @@
       <w:pPr>
         <w:pStyle w:val="Ttulo2"/>
       </w:pPr>
-      <w:bookmarkStart w:id="34" w:name="_Toc450847097"/>
+      <w:bookmarkStart w:id="35" w:name="_Toc450847097"/>
       <w:r>
         <w:t>Organização e Responsabilidades</w:t>
       </w:r>
-      <w:bookmarkEnd w:id="34"/>
+      <w:bookmarkEnd w:id="35"/>
     </w:p>
     <w:tbl>
       <w:tblPr>
@@ -20848,11 +20878,11 @@
       <w:pPr>
         <w:pStyle w:val="Ttulo2"/>
       </w:pPr>
-      <w:bookmarkStart w:id="35" w:name="_Toc450847098"/>
+      <w:bookmarkStart w:id="36" w:name="_Toc450847098"/>
       <w:r>
         <w:t>Atividades e Cronograma Macro</w:t>
       </w:r>
-      <w:bookmarkEnd w:id="35"/>
+      <w:bookmarkEnd w:id="36"/>
     </w:p>
     <w:tbl>
       <w:tblPr>
@@ -21520,11 +21550,11 @@
           <w:top w:val="single" w:sz="4" w:space="2" w:color="auto" w:shadow="1"/>
         </w:pBdr>
       </w:pPr>
-      <w:bookmarkStart w:id="36" w:name="_Toc450847099"/>
+      <w:bookmarkStart w:id="37" w:name="_Toc450847099"/>
       <w:r>
         <w:t>Controle de Mudanças</w:t>
       </w:r>
-      <w:bookmarkEnd w:id="36"/>
+      <w:bookmarkEnd w:id="37"/>
     </w:p>
     <w:p>
       <w:pPr>
@@ -21549,21 +21579,21 @@
       <w:pPr>
         <w:pStyle w:val="Ttulo2"/>
       </w:pPr>
-      <w:bookmarkStart w:id="37" w:name="_Toc450847100"/>
+      <w:bookmarkStart w:id="38" w:name="_Toc450847100"/>
       <w:r>
         <w:t>Atividades e Cronograma Macro</w:t>
       </w:r>
-      <w:bookmarkEnd w:id="37"/>
+      <w:bookmarkEnd w:id="38"/>
     </w:p>
     <w:p>
       <w:pPr>
         <w:pStyle w:val="Ttulo3"/>
       </w:pPr>
-      <w:bookmarkStart w:id="38" w:name="_Toc450847101"/>
+      <w:bookmarkStart w:id="39" w:name="_Toc450847101"/>
       <w:r>
         <w:t>Atividades</w:t>
       </w:r>
-      <w:bookmarkEnd w:id="38"/>
+      <w:bookmarkEnd w:id="39"/>
     </w:p>
     <w:p>
       <w:pPr>
@@ -21927,11 +21957,11 @@
       <w:pPr>
         <w:pStyle w:val="Ttulo3"/>
       </w:pPr>
-      <w:bookmarkStart w:id="39" w:name="_Toc450847102"/>
+      <w:bookmarkStart w:id="40" w:name="_Toc450847102"/>
       <w:r>
         <w:t>Cronograma Macro</w:t>
       </w:r>
-      <w:bookmarkEnd w:id="39"/>
+      <w:bookmarkEnd w:id="40"/>
     </w:p>
     <w:p>
       <w:r>
@@ -21951,12 +21981,12 @@
           <w:top w:val="single" w:sz="4" w:space="2" w:color="auto" w:shadow="1"/>
         </w:pBdr>
       </w:pPr>
-      <w:bookmarkStart w:id="40" w:name="_Toc450847103"/>
-      <w:bookmarkStart w:id="41" w:name="_Toc484496342"/>
+      <w:bookmarkStart w:id="41" w:name="_Toc450847103"/>
+      <w:bookmarkStart w:id="42" w:name="_Toc484496342"/>
       <w:r>
         <w:t>Plano de Comunicação</w:t>
       </w:r>
-      <w:bookmarkEnd w:id="40"/>
+      <w:bookmarkEnd w:id="41"/>
     </w:p>
     <w:p>
       <w:pPr>
@@ -22051,11 +22081,11 @@
       <w:pPr>
         <w:pStyle w:val="Ttulo2"/>
       </w:pPr>
-      <w:bookmarkStart w:id="42" w:name="_Toc450847104"/>
+      <w:bookmarkStart w:id="43" w:name="_Toc450847104"/>
       <w:r>
         <w:t>Organização e Responsabilidades</w:t>
       </w:r>
-      <w:bookmarkEnd w:id="42"/>
+      <w:bookmarkEnd w:id="43"/>
     </w:p>
     <w:tbl>
       <w:tblPr>
@@ -22197,21 +22227,21 @@
       <w:pPr>
         <w:pStyle w:val="Ttulo2"/>
       </w:pPr>
-      <w:bookmarkStart w:id="43" w:name="_Toc450847105"/>
+      <w:bookmarkStart w:id="44" w:name="_Toc450847105"/>
       <w:r>
         <w:t>Eventos de Comunicação</w:t>
       </w:r>
-      <w:bookmarkEnd w:id="43"/>
+      <w:bookmarkEnd w:id="44"/>
     </w:p>
     <w:p>
       <w:pPr>
         <w:pStyle w:val="Ttulo3"/>
       </w:pPr>
-      <w:bookmarkStart w:id="44" w:name="_Toc450847106"/>
+      <w:bookmarkStart w:id="45" w:name="_Toc450847106"/>
       <w:r>
         <w:t>Sprint Planning</w:t>
       </w:r>
-      <w:bookmarkEnd w:id="44"/>
+      <w:bookmarkEnd w:id="45"/>
       <w:r>
         <w:t xml:space="preserve"> </w:t>
       </w:r>
@@ -22277,11 +22307,11 @@
       <w:pPr>
         <w:pStyle w:val="Ttulo3"/>
       </w:pPr>
-      <w:bookmarkStart w:id="45" w:name="_Toc450847107"/>
+      <w:bookmarkStart w:id="46" w:name="_Toc450847107"/>
       <w:r>
         <w:t>Daily Scrum</w:t>
       </w:r>
-      <w:bookmarkEnd w:id="45"/>
+      <w:bookmarkEnd w:id="46"/>
     </w:p>
     <w:p>
       <w:r>
@@ -22328,11 +22358,11 @@
       <w:pPr>
         <w:pStyle w:val="Ttulo3"/>
       </w:pPr>
-      <w:bookmarkStart w:id="46" w:name="_Toc450847108"/>
+      <w:bookmarkStart w:id="47" w:name="_Toc450847108"/>
       <w:r>
         <w:t>Sprint Review</w:t>
       </w:r>
-      <w:bookmarkEnd w:id="46"/>
+      <w:bookmarkEnd w:id="47"/>
     </w:p>
     <w:p>
       <w:r>
@@ -22383,11 +22413,11 @@
       <w:pPr>
         <w:pStyle w:val="Ttulo3"/>
       </w:pPr>
-      <w:bookmarkStart w:id="47" w:name="_Toc450847109"/>
+      <w:bookmarkStart w:id="48" w:name="_Toc450847109"/>
       <w:r>
         <w:t>Sprint Retrospective</w:t>
       </w:r>
-      <w:bookmarkEnd w:id="47"/>
+      <w:bookmarkEnd w:id="48"/>
       <w:r>
         <w:t xml:space="preserve"> </w:t>
       </w:r>
@@ -22437,11 +22467,11 @@
       <w:pPr>
         <w:pStyle w:val="Ttulo2"/>
       </w:pPr>
-      <w:bookmarkStart w:id="48" w:name="_Toc450847110"/>
+      <w:bookmarkStart w:id="49" w:name="_Toc450847110"/>
       <w:r>
         <w:t>Atividades e Cronograma Macro</w:t>
       </w:r>
-      <w:bookmarkEnd w:id="48"/>
+      <w:bookmarkEnd w:id="49"/>
     </w:p>
     <w:p>
       <w:r>
@@ -22455,14 +22485,14 @@
           <w:top w:val="single" w:sz="4" w:space="2" w:color="auto" w:shadow="1"/>
         </w:pBdr>
       </w:pPr>
-      <w:bookmarkStart w:id="49" w:name="_Toc450847111"/>
+      <w:bookmarkStart w:id="50" w:name="_Toc450847111"/>
       <w:r>
         <w:t xml:space="preserve">Plano de </w:t>
       </w:r>
       <w:r>
         <w:t>Desenvolvimento</w:t>
       </w:r>
-      <w:bookmarkEnd w:id="49"/>
+      <w:bookmarkEnd w:id="50"/>
     </w:p>
     <w:p>
       <w:pPr>
@@ -22518,11 +22548,11 @@
       <w:pPr>
         <w:pStyle w:val="Ttulo2"/>
       </w:pPr>
-      <w:bookmarkStart w:id="50" w:name="_Toc450847112"/>
+      <w:bookmarkStart w:id="51" w:name="_Toc450847112"/>
       <w:r>
         <w:t>Organização e Responsabilidades</w:t>
       </w:r>
-      <w:bookmarkEnd w:id="50"/>
+      <w:bookmarkEnd w:id="51"/>
       <w:r>
         <w:t xml:space="preserve"> </w:t>
       </w:r>
@@ -22722,12 +22752,12 @@
       <w:pPr>
         <w:pStyle w:val="Ttulo2"/>
       </w:pPr>
-      <w:bookmarkStart w:id="51" w:name="_Toc450847113"/>
+      <w:bookmarkStart w:id="52" w:name="_Toc450847113"/>
       <w:r>
         <w:lastRenderedPageBreak/>
         <w:t>Estratégia e Cronograma Macro</w:t>
       </w:r>
-      <w:bookmarkEnd w:id="51"/>
+      <w:bookmarkEnd w:id="52"/>
     </w:p>
     <w:p>
       <w:r>
@@ -22903,7 +22933,14 @@
                 <w:rFonts w:ascii="Arial" w:hAnsi="Arial"/>
                 <w:sz w:val="20"/>
               </w:rPr>
-              <w:t>09/05/16</w:t>
+              <w:t>12</w:t>
+            </w:r>
+            <w:r>
+              <w:rPr>
+                <w:rFonts w:ascii="Arial" w:hAnsi="Arial"/>
+                <w:sz w:val="20"/>
+              </w:rPr>
+              <w:t>/05/16</w:t>
             </w:r>
           </w:p>
         </w:tc>
@@ -22924,7 +22961,14 @@
                 <w:rFonts w:ascii="Arial" w:hAnsi="Arial"/>
                 <w:sz w:val="20"/>
               </w:rPr>
-              <w:t>14/05/16</w:t>
+              <w:t>19</w:t>
+            </w:r>
+            <w:r>
+              <w:rPr>
+                <w:rFonts w:ascii="Arial" w:hAnsi="Arial"/>
+                <w:sz w:val="20"/>
+              </w:rPr>
+              <w:t>/05/16</w:t>
             </w:r>
           </w:p>
         </w:tc>
@@ -23101,14 +23145,14 @@
       <w:pPr>
         <w:pStyle w:val="Ttulo2"/>
       </w:pPr>
-      <w:bookmarkStart w:id="52" w:name="_Toc450847114"/>
+      <w:bookmarkStart w:id="53" w:name="_Toc450847114"/>
       <w:r>
         <w:t xml:space="preserve">Detalhamento </w:t>
       </w:r>
       <w:r>
         <w:t>dos Sprints</w:t>
       </w:r>
-      <w:bookmarkEnd w:id="52"/>
+      <w:bookmarkEnd w:id="53"/>
     </w:p>
     <w:p>
       <w:r>
@@ -23117,8 +23161,6 @@
       <w:r>
         <w:t>icados no cronograma do projeto.</w:t>
       </w:r>
-      <w:bookmarkStart w:id="53" w:name="_GoBack"/>
-      <w:bookmarkEnd w:id="53"/>
     </w:p>
     <w:p>
       <w:pPr>
@@ -26680,7 +26722,7 @@
         </w:rPr>
         <w:t xml:space="preserve">O cronograma integrado do projeto está disponível no </w:t>
       </w:r>
-      <w:bookmarkEnd w:id="41"/>
+      <w:bookmarkEnd w:id="42"/>
       <w:r>
         <w:rPr>
           <w:iCs/>
@@ -26713,21 +26755,7 @@
             <w:rStyle w:val="Hyperlink"/>
             <w:iCs/>
           </w:rPr>
-          <w:t>Documento de Cronog</w:t>
-        </w:r>
-        <w:r>
-          <w:rPr>
-            <w:rStyle w:val="Hyperlink"/>
-            <w:iCs/>
-          </w:rPr>
-          <w:t>r</w:t>
-        </w:r>
-        <w:r>
-          <w:rPr>
-            <w:rStyle w:val="Hyperlink"/>
-            <w:iCs/>
-          </w:rPr>
-          <w:t>ama do Projeto</w:t>
+          <w:t>Documento de Cronograma do Projeto</w:t>
         </w:r>
       </w:hyperlink>
     </w:p>
@@ -26973,14 +27001,27 @@
           <w:r>
             <w:t xml:space="preserve">Última Atualização: </w:t>
           </w:r>
-          <w:fldSimple w:instr=" SAVEDATE  \* MERGEFORMAT ">
-            <w:r>
-              <w:rPr>
-                <w:noProof/>
-              </w:rPr>
-              <w:t>12/05/2016 20:33:00</w:t>
-            </w:r>
-          </w:fldSimple>
+          <w:r>
+            <w:fldChar w:fldCharType="begin"/>
+          </w:r>
+          <w:r>
+            <w:instrText xml:space="preserve"> SAVEDATE  \* MERGEFORMAT </w:instrText>
+          </w:r>
+          <w:r>
+            <w:fldChar w:fldCharType="separate"/>
+          </w:r>
+          <w:r>
+            <w:rPr>
+              <w:noProof/>
+            </w:rPr>
+            <w:t>13/05/2016 04:09:00</w:t>
+          </w:r>
+          <w:r>
+            <w:rPr>
+              <w:noProof/>
+            </w:rPr>
+            <w:fldChar w:fldCharType="end"/>
+          </w:r>
           <w:r>
             <w:t>h</w:t>
           </w:r>
@@ -32671,7 +32712,7 @@
 </file>
 
 <file path=customXml/itemProps1.xml><?xml version="1.0" encoding="utf-8"?>
-<ds:datastoreItem xmlns:ds="http://schemas.openxmlformats.org/officeDocument/2006/customXml" ds:itemID="{F50A365E-AA76-4AFA-9D7C-5E082CF3B509}">
+<ds:datastoreItem xmlns:ds="http://schemas.openxmlformats.org/officeDocument/2006/customXml" ds:itemID="{6316BA46-AB4F-4DD4-B9D4-35DD32569219}">
   <ds:schemaRefs>
     <ds:schemaRef ds:uri="http://schemas.openxmlformats.org/officeDocument/2006/bibliography"/>
   </ds:schemaRefs>

</xml_diff>